<commit_message>
add constructor for bullet class
</commit_message>
<xml_diff>
--- a/documents/Diagrams.docx
+++ b/documents/Diagrams.docx
@@ -683,6 +683,36 @@
           <w:p>
             <w:pPr>
               <w:rPr>
+                <w:rFonts w:ascii="Courier New" w:hAnsi="Courier New" w:cs="Courier New"/>
+                <w:noProof/>
+              </w:rPr>
+            </w:pPr>
+            <w:r>
+              <w:rPr>
+                <w:rFonts w:ascii="Courier New" w:hAnsi="Courier New" w:cs="Courier New"/>
+                <w:noProof/>
+              </w:rPr>
+              <w:t>coolDown:float</w:t>
+            </w:r>
+          </w:p>
+          <w:p>
+            <w:pPr>
+              <w:rPr>
+                <w:rFonts w:ascii="Courier New" w:hAnsi="Courier New" w:cs="Courier New"/>
+                <w:noProof/>
+              </w:rPr>
+            </w:pPr>
+            <w:r>
+              <w:rPr>
+                <w:rFonts w:ascii="Courier New" w:hAnsi="Courier New" w:cs="Courier New"/>
+                <w:noProof/>
+              </w:rPr>
+              <w:t>bulletSpeed:float</w:t>
+            </w:r>
+          </w:p>
+          <w:p>
+            <w:pPr>
+              <w:rPr>
                 <w:rFonts w:ascii="Courier New" w:hAnsi="Courier New" w:cs="Courier New" w:hint="eastAsia"/>
                 <w:noProof/>
               </w:rPr>
@@ -692,7 +722,30 @@
                 <w:rFonts w:ascii="Courier New" w:hAnsi="Courier New" w:cs="Courier New"/>
                 <w:noProof/>
               </w:rPr>
-              <w:t>coolDown:int</w:t>
+              <w:t>bullets:[Bullet]</w:t>
+            </w:r>
+          </w:p>
+        </w:tc>
+      </w:tr>
+      <w:tr>
+        <w:tc>
+          <w:tcPr>
+            <w:cnfStyle w:val="001000000000" w:firstRow="0" w:lastRow="0" w:firstColumn="1" w:lastColumn="0" w:oddVBand="0" w:evenVBand="0" w:oddHBand="0" w:evenHBand="0" w:firstRowFirstColumn="0" w:firstRowLastColumn="0" w:lastRowFirstColumn="0" w:lastRowLastColumn="0"/>
+            <w:tcW w:w="8296" w:type="dxa"/>
+          </w:tcPr>
+          <w:p>
+            <w:pPr>
+              <w:rPr>
+                <w:rFonts w:ascii="Courier New" w:eastAsia="AR TianniuB5 Bold" w:hAnsi="Courier New" w:cs="Courier New"/>
+                <w:noProof/>
+              </w:rPr>
+            </w:pPr>
+            <w:r>
+              <w:rPr>
+                <w:rFonts w:ascii="Courier New" w:eastAsia="AR TianniuB5 Bold" w:hAnsi="Courier New" w:cs="Courier New"/>
+                <w:noProof/>
+              </w:rPr>
+              <w:t>fire()</w:t>
             </w:r>
           </w:p>
           <w:p>
@@ -704,27 +757,11 @@
             </w:pPr>
             <w:r>
               <w:rPr>
-                <w:rFonts w:ascii="Courier New" w:hAnsi="Courier New" w:cs="Courier New"/>
-                <w:noProof/>
-              </w:rPr>
-              <w:t>bullets:[Bullet]</w:t>
-            </w:r>
-          </w:p>
-        </w:tc>
-      </w:tr>
-      <w:tr>
-        <w:tc>
-          <w:tcPr>
-            <w:cnfStyle w:val="001000000000" w:firstRow="0" w:lastRow="0" w:firstColumn="1" w:lastColumn="0" w:oddVBand="0" w:evenVBand="0" w:oddHBand="0" w:evenHBand="0" w:firstRowFirstColumn="0" w:firstRowLastColumn="0" w:lastRowFirstColumn="0" w:lastRowLastColumn="0"/>
-            <w:tcW w:w="8296" w:type="dxa"/>
-          </w:tcPr>
-          <w:p>
-            <w:pPr>
-              <w:rPr>
-                <w:rFonts w:ascii="Courier New" w:eastAsia="AR TianniuB5 Bold" w:hAnsi="Courier New" w:cs="Courier New"/>
-                <w:noProof/>
-              </w:rPr>
-            </w:pPr>
+                <w:rFonts w:ascii="Courier New" w:eastAsia="AR TianniuB5 Bold" w:hAnsi="Courier New" w:cs="Courier New"/>
+                <w:noProof/>
+              </w:rPr>
+              <w:t>clearBullets()</w:t>
+            </w:r>
           </w:p>
         </w:tc>
       </w:tr>
@@ -732,7 +769,6 @@
     <w:p>
       <w:pPr>
         <w:rPr>
-          <w:rFonts w:hint="eastAsia"/>
           <w:noProof/>
         </w:rPr>
       </w:pPr>
@@ -844,28 +880,80 @@
           <w:p>
             <w:pPr>
               <w:rPr>
-                <w:rFonts w:ascii="Courier New" w:eastAsia="AR TianniuB5 Bold" w:hAnsi="Courier New" w:cs="Courier New"/>
-                <w:noProof/>
-              </w:rPr>
-            </w:pPr>
+                <w:rFonts w:ascii="Courier New" w:hAnsi="Courier New" w:cs="Courier New"/>
+                <w:noProof/>
+              </w:rPr>
+            </w:pPr>
+            <w:r>
+              <w:rPr>
+                <w:rFonts w:ascii="Courier New" w:hAnsi="Courier New" w:cs="Courier New" w:hint="eastAsia"/>
+                <w:noProof/>
+              </w:rPr>
+              <w:t>direction</w:t>
+            </w:r>
+            <w:r>
+              <w:rPr>
+                <w:rFonts w:ascii="Courier New" w:hAnsi="Courier New" w:cs="Courier New" w:hint="eastAsia"/>
+                <w:noProof/>
+              </w:rPr>
+              <w:t>:int</w:t>
+            </w:r>
+          </w:p>
+          <w:p>
+            <w:pPr>
+              <w:rPr>
+                <w:rFonts w:ascii="Courier New" w:hAnsi="Courier New" w:cs="Courier New" w:hint="eastAsia"/>
+                <w:noProof/>
+              </w:rPr>
+            </w:pPr>
+            <w:r>
+              <w:rPr>
+                <w:rFonts w:ascii="Courier New" w:hAnsi="Courier New" w:cs="Courier New"/>
+                <w:noProof/>
+              </w:rPr>
+              <w:t>bulletSpeed:float</w:t>
+            </w:r>
             <w:bookmarkStart w:id="0" w:name="_GoBack"/>
             <w:bookmarkEnd w:id="0"/>
           </w:p>
-        </w:tc>
-      </w:tr>
-      <w:tr>
-        <w:tc>
-          <w:tcPr>
-            <w:cnfStyle w:val="001000000000" w:firstRow="0" w:lastRow="0" w:firstColumn="1" w:lastColumn="0" w:oddVBand="0" w:evenVBand="0" w:oddHBand="0" w:evenHBand="0" w:firstRowFirstColumn="0" w:firstRowLastColumn="0" w:lastRowFirstColumn="0" w:lastRowLastColumn="0"/>
-            <w:tcW w:w="8296" w:type="dxa"/>
-          </w:tcPr>
-          <w:p>
-            <w:pPr>
-              <w:rPr>
-                <w:rFonts w:ascii="Courier New" w:eastAsia="AR TianniuB5 Bold" w:hAnsi="Courier New" w:cs="Courier New"/>
-                <w:noProof/>
-              </w:rPr>
-            </w:pPr>
+          <w:p>
+            <w:pPr>
+              <w:rPr>
+                <w:rFonts w:ascii="Courier New" w:hAnsi="Courier New" w:cs="Courier New" w:hint="eastAsia"/>
+                <w:noProof/>
+              </w:rPr>
+            </w:pPr>
+          </w:p>
+        </w:tc>
+      </w:tr>
+      <w:tr>
+        <w:tc>
+          <w:tcPr>
+            <w:cnfStyle w:val="001000000000" w:firstRow="0" w:lastRow="0" w:firstColumn="1" w:lastColumn="0" w:oddVBand="0" w:evenVBand="0" w:oddHBand="0" w:evenHBand="0" w:firstRowFirstColumn="0" w:firstRowLastColumn="0" w:lastRowFirstColumn="0" w:lastRowLastColumn="0"/>
+            <w:tcW w:w="8296" w:type="dxa"/>
+          </w:tcPr>
+          <w:p>
+            <w:pPr>
+              <w:rPr>
+                <w:rFonts w:ascii="Courier New" w:hAnsi="Courier New" w:cs="Courier New" w:hint="eastAsia"/>
+                <w:noProof/>
+              </w:rPr>
+            </w:pPr>
+            <w:r>
+              <w:rPr>
+                <w:rFonts w:ascii="Courier New" w:hAnsi="Courier New" w:cs="Courier New" w:hint="eastAsia"/>
+                <w:noProof/>
+              </w:rPr>
+              <w:lastRenderedPageBreak/>
+              <w:t>update(</w:t>
+            </w:r>
+            <w:r>
+              <w:rPr>
+                <w:rFonts w:ascii="Courier New" w:hAnsi="Courier New" w:cs="Courier New"/>
+                <w:noProof/>
+              </w:rPr>
+              <w:t>)</w:t>
+            </w:r>
           </w:p>
         </w:tc>
       </w:tr>

</xml_diff>